<commit_message>
Added part of the concept of the service
</commit_message>
<xml_diff>
--- a/business_analytics/business_analytics.docx
+++ b/business_analytics/business_analytics.docx
@@ -3,14 +3,91 @@
 <w:document xmlns:ve="http://schemas.openxmlformats.org/markup-compatibility/2006" xmlns:o="urn:schemas-microsoft-com:office:office" xmlns:r="http://schemas.openxmlformats.org/officeDocument/2006/relationships" xmlns:m="http://schemas.openxmlformats.org/officeDocument/2006/math" xmlns:v="urn:schemas-microsoft-com:vml" xmlns:wp="http://schemas.openxmlformats.org/drawingml/2006/wordprocessingDrawing" xmlns:w10="urn:schemas-microsoft-com:office:word" xmlns:w="http://schemas.openxmlformats.org/wordprocessingml/2006/main" xmlns:wne="http://schemas.microsoft.com/office/word/2006/wordml">
   <w:body>
     <w:p>
+      <w:pPr>
+        <w:rPr>
+          <w:lang w:val="ru-RU"/>
+        </w:rPr>
+      </w:pPr>
       <w:r>
         <w:t>Служба матеріального обліку</w:t>
       </w:r>
     </w:p>
     <w:p>
+      <w:r>
+        <w:t>Ідея застосунку</w:t>
+      </w:r>
+    </w:p>
+    <w:p>
+      <w:r>
+        <w:t>Автоматизована система для ведення обліку матеріальних ресурсів (військового майна) у Збройних Силах України (ЗСУ).</w:t>
+      </w:r>
+    </w:p>
+    <w:p>
+      <w:r>
+        <w:t>Складові ЗСУ:</w:t>
+      </w:r>
+    </w:p>
+    <w:p>
+      <w:pPr>
+        <w:pStyle w:val="a3"/>
+        <w:numPr>
+          <w:ilvl w:val="0"/>
+          <w:numId w:val="1"/>
+        </w:numPr>
+      </w:pPr>
+      <w:r>
+        <w:t>Військові частини</w:t>
+      </w:r>
+    </w:p>
+    <w:p>
+      <w:pPr>
+        <w:pStyle w:val="a3"/>
+        <w:numPr>
+          <w:ilvl w:val="0"/>
+          <w:numId w:val="1"/>
+        </w:numPr>
+      </w:pPr>
+      <w:r>
+        <w:t>Військові навчальні заклади</w:t>
+      </w:r>
+    </w:p>
+    <w:p>
+      <w:r>
+        <w:t>Ієрархія системи військових складових:</w:t>
+      </w:r>
+    </w:p>
+    <w:p>
       <w:pPr>
         <w:rPr>
           <w:lang w:val="en-US"/>
+        </w:rPr>
+      </w:pPr>
+    </w:p>
+    <w:p>
+      <w:pPr>
+        <w:rPr>
+          <w:lang w:val="en-US"/>
+        </w:rPr>
+      </w:pPr>
+      <w:r>
+        <w:rPr>
+          <w:lang w:val="en-US"/>
+        </w:rPr>
+        <w:tab/>
+      </w:r>
+    </w:p>
+    <w:p/>
+    <w:p>
+      <w:pPr>
+        <w:rPr>
+          <w:lang w:val="ru-RU"/>
+        </w:rPr>
+      </w:pPr>
+    </w:p>
+    <w:p>
+      <w:pPr>
+        <w:rPr>
+          <w:lang w:val="ru-RU"/>
         </w:rPr>
       </w:pPr>
     </w:p>
@@ -22,6 +99,126 @@
     </w:sectPr>
   </w:body>
 </w:document>
+</file>
+
+<file path=word/numbering.xml><?xml version="1.0" encoding="utf-8"?>
+<w:numbering xmlns:ve="http://schemas.openxmlformats.org/markup-compatibility/2006" xmlns:o="urn:schemas-microsoft-com:office:office" xmlns:r="http://schemas.openxmlformats.org/officeDocument/2006/relationships" xmlns:m="http://schemas.openxmlformats.org/officeDocument/2006/math" xmlns:v="urn:schemas-microsoft-com:vml" xmlns:wp="http://schemas.openxmlformats.org/drawingml/2006/wordprocessingDrawing" xmlns:w10="urn:schemas-microsoft-com:office:word" xmlns:w="http://schemas.openxmlformats.org/wordprocessingml/2006/main" xmlns:wne="http://schemas.microsoft.com/office/word/2006/wordml">
+  <w:abstractNum w:abstractNumId="0">
+    <w:nsid w:val="256C5B15"/>
+    <w:multiLevelType w:val="hybridMultilevel"/>
+    <w:tmpl w:val="B7967B70"/>
+    <w:lvl w:ilvl="0" w:tplc="972C1DCE">
+      <w:numFmt w:val="bullet"/>
+      <w:lvlText w:val="-"/>
+      <w:lvlJc w:val="left"/>
+      <w:pPr>
+        <w:ind w:left="720" w:hanging="360"/>
+      </w:pPr>
+      <w:rPr>
+        <w:rFonts w:ascii="Calibri" w:eastAsiaTheme="minorEastAsia" w:hAnsi="Calibri" w:cs="Calibri" w:hint="default"/>
+      </w:rPr>
+    </w:lvl>
+    <w:lvl w:ilvl="1" w:tplc="04220003" w:tentative="1">
+      <w:start w:val="1"/>
+      <w:numFmt w:val="bullet"/>
+      <w:lvlText w:val="o"/>
+      <w:lvlJc w:val="left"/>
+      <w:pPr>
+        <w:ind w:left="1440" w:hanging="360"/>
+      </w:pPr>
+      <w:rPr>
+        <w:rFonts w:ascii="Courier New" w:hAnsi="Courier New" w:cs="Courier New" w:hint="default"/>
+      </w:rPr>
+    </w:lvl>
+    <w:lvl w:ilvl="2" w:tplc="04220005" w:tentative="1">
+      <w:start w:val="1"/>
+      <w:numFmt w:val="bullet"/>
+      <w:lvlText w:val=""/>
+      <w:lvlJc w:val="left"/>
+      <w:pPr>
+        <w:ind w:left="2160" w:hanging="360"/>
+      </w:pPr>
+      <w:rPr>
+        <w:rFonts w:ascii="Wingdings" w:hAnsi="Wingdings" w:hint="default"/>
+      </w:rPr>
+    </w:lvl>
+    <w:lvl w:ilvl="3" w:tplc="04220001" w:tentative="1">
+      <w:start w:val="1"/>
+      <w:numFmt w:val="bullet"/>
+      <w:lvlText w:val=""/>
+      <w:lvlJc w:val="left"/>
+      <w:pPr>
+        <w:ind w:left="2880" w:hanging="360"/>
+      </w:pPr>
+      <w:rPr>
+        <w:rFonts w:ascii="Symbol" w:hAnsi="Symbol" w:hint="default"/>
+      </w:rPr>
+    </w:lvl>
+    <w:lvl w:ilvl="4" w:tplc="04220003" w:tentative="1">
+      <w:start w:val="1"/>
+      <w:numFmt w:val="bullet"/>
+      <w:lvlText w:val="o"/>
+      <w:lvlJc w:val="left"/>
+      <w:pPr>
+        <w:ind w:left="3600" w:hanging="360"/>
+      </w:pPr>
+      <w:rPr>
+        <w:rFonts w:ascii="Courier New" w:hAnsi="Courier New" w:cs="Courier New" w:hint="default"/>
+      </w:rPr>
+    </w:lvl>
+    <w:lvl w:ilvl="5" w:tplc="04220005" w:tentative="1">
+      <w:start w:val="1"/>
+      <w:numFmt w:val="bullet"/>
+      <w:lvlText w:val=""/>
+      <w:lvlJc w:val="left"/>
+      <w:pPr>
+        <w:ind w:left="4320" w:hanging="360"/>
+      </w:pPr>
+      <w:rPr>
+        <w:rFonts w:ascii="Wingdings" w:hAnsi="Wingdings" w:hint="default"/>
+      </w:rPr>
+    </w:lvl>
+    <w:lvl w:ilvl="6" w:tplc="04220001" w:tentative="1">
+      <w:start w:val="1"/>
+      <w:numFmt w:val="bullet"/>
+      <w:lvlText w:val=""/>
+      <w:lvlJc w:val="left"/>
+      <w:pPr>
+        <w:ind w:left="5040" w:hanging="360"/>
+      </w:pPr>
+      <w:rPr>
+        <w:rFonts w:ascii="Symbol" w:hAnsi="Symbol" w:hint="default"/>
+      </w:rPr>
+    </w:lvl>
+    <w:lvl w:ilvl="7" w:tplc="04220003" w:tentative="1">
+      <w:start w:val="1"/>
+      <w:numFmt w:val="bullet"/>
+      <w:lvlText w:val="o"/>
+      <w:lvlJc w:val="left"/>
+      <w:pPr>
+        <w:ind w:left="5760" w:hanging="360"/>
+      </w:pPr>
+      <w:rPr>
+        <w:rFonts w:ascii="Courier New" w:hAnsi="Courier New" w:cs="Courier New" w:hint="default"/>
+      </w:rPr>
+    </w:lvl>
+    <w:lvl w:ilvl="8" w:tplc="04220005" w:tentative="1">
+      <w:start w:val="1"/>
+      <w:numFmt w:val="bullet"/>
+      <w:lvlText w:val=""/>
+      <w:lvlJc w:val="left"/>
+      <w:pPr>
+        <w:ind w:left="6480" w:hanging="360"/>
+      </w:pPr>
+      <w:rPr>
+        <w:rFonts w:ascii="Wingdings" w:hAnsi="Wingdings" w:hint="default"/>
+      </w:rPr>
+    </w:lvl>
+  </w:abstractNum>
+  <w:num w:numId="1">
+    <w:abstractNumId w:val="0"/>
+  </w:num>
+</w:numbering>
 </file>
 
 <file path=word/styles.xml><?xml version="1.0" encoding="utf-8"?>
@@ -183,6 +380,7 @@
   <w:style w:type="paragraph" w:default="1" w:styleId="a">
     <w:name w:val="Normal"/>
     <w:qFormat/>
+    <w:rsid w:val="00FD6E97"/>
   </w:style>
   <w:style w:type="character" w:default="1" w:styleId="a0">
     <w:name w:val="Default Paragraph Font"/>
@@ -211,6 +409,17 @@
     <w:uiPriority w:val="99"/>
     <w:semiHidden/>
     <w:unhideWhenUsed/>
+  </w:style>
+  <w:style w:type="paragraph" w:styleId="a3">
+    <w:name w:val="List Paragraph"/>
+    <w:basedOn w:val="a"/>
+    <w:uiPriority w:val="34"/>
+    <w:qFormat/>
+    <w:rsid w:val="00AE339D"/>
+    <w:pPr>
+      <w:ind w:left="720"/>
+      <w:contextualSpacing/>
+    </w:pPr>
   </w:style>
 </w:styles>
 </file>

</xml_diff>